<commit_message>
Added Meeting minute Template and corrected stakeholder meeting
</commit_message>
<xml_diff>
--- a/Project Approval Documents/Justification_of_Disciplinary_Focus.docx
+++ b/Project Approval Documents/Justification_of_Disciplinary_Focus.docx
@@ -162,9 +162,58 @@
           <w:sz w:val="28"/>
           <w:szCs w:val="28"/>
         </w:rPr>
-        <w:t>September 18th</w:t>
-      </w:r>
-      <w:r>
+        <w:t>September 18th, 2025</w:t>
+      </w:r>
+    </w:p>
+    <w:p>
+      <w:pPr>
+        <w:pStyle w:val="Title"/>
+        <w:jc w:val="center"/>
+        <w:rPr>
+          <w:rFonts w:ascii="Times New Roman" w:hAnsi="Times New Roman" w:cs="Times New Roman"/>
+          <w:sz w:val="28"/>
+          <w:szCs w:val="28"/>
+        </w:rPr>
+      </w:pPr>
+      <w:r>
+        <w:rPr>
+          <w:rFonts w:ascii="Times New Roman" w:hAnsi="Times New Roman" w:cs="Times New Roman"/>
+          <w:b/>
+          <w:bCs/>
+          <w:sz w:val="28"/>
+          <w:szCs w:val="28"/>
+        </w:rPr>
+        <w:t>Team 9</w:t>
+      </w:r>
+    </w:p>
+    <w:p/>
+    <w:p>
+      <w:pPr>
+        <w:spacing w:after="0"/>
+        <w:jc w:val="center"/>
+        <w:rPr>
+          <w:rFonts w:ascii="Times New Roman" w:hAnsi="Times New Roman" w:cs="Times New Roman"/>
+          <w:b/>
+          <w:bCs/>
+          <w:sz w:val="28"/>
+          <w:szCs w:val="28"/>
+        </w:rPr>
+      </w:pPr>
+      <w:r>
+        <w:rPr>
+          <w:rFonts w:ascii="Times New Roman" w:hAnsi="Times New Roman" w:cs="Times New Roman"/>
+          <w:b/>
+          <w:bCs/>
+          <w:sz w:val="28"/>
+          <w:szCs w:val="28"/>
+        </w:rPr>
+        <w:t>Instructor</w:t>
+      </w:r>
+    </w:p>
+    <w:p>
+      <w:pPr>
+        <w:pStyle w:val="Title"/>
+        <w:jc w:val="center"/>
         <w:rPr>
           <w:rStyle w:val="Strong"/>
           <w:rFonts w:ascii="Times New Roman" w:hAnsi="Times New Roman" w:cs="Times New Roman"/>
@@ -173,7 +222,17 @@
           <w:sz w:val="28"/>
           <w:szCs w:val="28"/>
         </w:rPr>
-        <w:t>, 2025</w:t>
+      </w:pPr>
+      <w:r>
+        <w:rPr>
+          <w:rStyle w:val="Strong"/>
+          <w:rFonts w:ascii="Times New Roman" w:hAnsi="Times New Roman" w:cs="Times New Roman"/>
+          <w:b w:val="0"/>
+          <w:bCs w:val="0"/>
+          <w:sz w:val="28"/>
+          <w:szCs w:val="28"/>
+        </w:rPr>
+        <w:t xml:space="preserve">Dr. Ian Bruce </w:t>
       </w:r>
     </w:p>
     <w:p>
@@ -181,12 +240,67 @@
         <w:pStyle w:val="Title"/>
         <w:jc w:val="center"/>
         <w:rPr>
-          <w:rFonts w:ascii="Times New Roman" w:hAnsi="Times New Roman" w:cs="Times New Roman"/>
-          <w:sz w:val="28"/>
-          <w:szCs w:val="28"/>
-        </w:rPr>
-      </w:pPr>
-      <w:r>
+          <w:rStyle w:val="Strong"/>
+          <w:rFonts w:ascii="Times New Roman" w:hAnsi="Times New Roman" w:cs="Times New Roman"/>
+          <w:b w:val="0"/>
+          <w:bCs w:val="0"/>
+          <w:sz w:val="28"/>
+          <w:szCs w:val="28"/>
+        </w:rPr>
+      </w:pPr>
+      <w:r>
+        <w:rPr>
+          <w:rStyle w:val="Strong"/>
+          <w:rFonts w:ascii="Times New Roman" w:hAnsi="Times New Roman" w:cs="Times New Roman"/>
+          <w:b w:val="0"/>
+          <w:bCs w:val="0"/>
+          <w:sz w:val="28"/>
+          <w:szCs w:val="28"/>
+        </w:rPr>
+        <w:t>Dr. Vince Leung</w:t>
+      </w:r>
+    </w:p>
+    <w:p>
+      <w:pPr>
+        <w:pStyle w:val="Title"/>
+        <w:jc w:val="center"/>
+        <w:rPr>
+          <w:rStyle w:val="Strong"/>
+          <w:rFonts w:ascii="Times New Roman" w:hAnsi="Times New Roman" w:cs="Times New Roman"/>
+          <w:b w:val="0"/>
+          <w:bCs w:val="0"/>
+          <w:sz w:val="28"/>
+          <w:szCs w:val="28"/>
+        </w:rPr>
+      </w:pPr>
+      <w:r>
+        <w:rPr>
+          <w:rStyle w:val="Strong"/>
+          <w:rFonts w:ascii="Times New Roman" w:hAnsi="Times New Roman" w:cs="Times New Roman"/>
+          <w:b w:val="0"/>
+          <w:bCs w:val="0"/>
+          <w:sz w:val="28"/>
+          <w:szCs w:val="28"/>
+        </w:rPr>
+        <w:t xml:space="preserve">Dr. Cheryl Quenneville </w:t>
+      </w:r>
+      <w:r>
+        <w:rPr>
+          <w:rStyle w:val="Strong"/>
+          <w:rFonts w:ascii="Times New Roman" w:hAnsi="Times New Roman" w:cs="Times New Roman"/>
+          <w:b w:val="0"/>
+          <w:bCs w:val="0"/>
+          <w:sz w:val="28"/>
+          <w:szCs w:val="28"/>
+        </w:rPr>
+        <w:t xml:space="preserve"> </w:t>
+      </w:r>
+    </w:p>
+    <w:p/>
+    <w:p>
+      <w:pPr>
+        <w:spacing w:after="0"/>
+        <w:jc w:val="center"/>
         <w:rPr>
           <w:rFonts w:ascii="Times New Roman" w:hAnsi="Times New Roman" w:cs="Times New Roman"/>
           <w:b/>
@@ -194,14 +308,9 @@
           <w:sz w:val="28"/>
           <w:szCs w:val="28"/>
         </w:rPr>
-        <w:t>Team 9</w:t>
-      </w:r>
-    </w:p>
-    <w:p/>
-    <w:p>
-      <w:pPr>
-        <w:spacing w:after="0"/>
-        <w:jc w:val="center"/>
+      </w:pPr>
+      <w:bookmarkStart w:id="0" w:name="OLE_LINK2"/>
+      <w:r>
         <w:rPr>
           <w:rFonts w:ascii="Times New Roman" w:hAnsi="Times New Roman" w:cs="Times New Roman"/>
           <w:b/>
@@ -209,137 +318,7 @@
           <w:sz w:val="28"/>
           <w:szCs w:val="28"/>
         </w:rPr>
-      </w:pPr>
-      <w:r>
-        <w:rPr>
-          <w:rFonts w:ascii="Times New Roman" w:hAnsi="Times New Roman" w:cs="Times New Roman"/>
-          <w:b/>
-          <w:bCs/>
-          <w:sz w:val="28"/>
-          <w:szCs w:val="28"/>
-        </w:rPr>
-        <w:t>Instructor</w:t>
-      </w:r>
-    </w:p>
-    <w:p>
-      <w:pPr>
-        <w:pStyle w:val="Title"/>
-        <w:jc w:val="center"/>
-        <w:rPr>
-          <w:rStyle w:val="Strong"/>
-          <w:rFonts w:ascii="Times New Roman" w:hAnsi="Times New Roman" w:cs="Times New Roman"/>
-          <w:b w:val="0"/>
-          <w:bCs w:val="0"/>
-          <w:sz w:val="28"/>
-          <w:szCs w:val="28"/>
-        </w:rPr>
-      </w:pPr>
-      <w:r>
-        <w:rPr>
-          <w:rStyle w:val="Strong"/>
-          <w:rFonts w:ascii="Times New Roman" w:hAnsi="Times New Roman" w:cs="Times New Roman"/>
-          <w:b w:val="0"/>
-          <w:bCs w:val="0"/>
-          <w:sz w:val="28"/>
-          <w:szCs w:val="28"/>
-        </w:rPr>
-        <w:t xml:space="preserve">Dr. Ian Bruce </w:t>
-      </w:r>
-    </w:p>
-    <w:p>
-      <w:pPr>
-        <w:pStyle w:val="Title"/>
-        <w:jc w:val="center"/>
-        <w:rPr>
-          <w:rStyle w:val="Strong"/>
-          <w:rFonts w:ascii="Times New Roman" w:hAnsi="Times New Roman" w:cs="Times New Roman"/>
-          <w:b w:val="0"/>
-          <w:bCs w:val="0"/>
-          <w:sz w:val="28"/>
-          <w:szCs w:val="28"/>
-        </w:rPr>
-      </w:pPr>
-      <w:r>
-        <w:rPr>
-          <w:rStyle w:val="Strong"/>
-          <w:rFonts w:ascii="Times New Roman" w:hAnsi="Times New Roman" w:cs="Times New Roman"/>
-          <w:b w:val="0"/>
-          <w:bCs w:val="0"/>
-          <w:sz w:val="28"/>
-          <w:szCs w:val="28"/>
-        </w:rPr>
-        <w:t>Dr. Vince Leung</w:t>
-      </w:r>
-    </w:p>
-    <w:p>
-      <w:pPr>
-        <w:pStyle w:val="Title"/>
-        <w:jc w:val="center"/>
-        <w:rPr>
-          <w:rStyle w:val="Strong"/>
-          <w:rFonts w:ascii="Times New Roman" w:hAnsi="Times New Roman" w:cs="Times New Roman"/>
-          <w:b w:val="0"/>
-          <w:bCs w:val="0"/>
-          <w:sz w:val="28"/>
-          <w:szCs w:val="28"/>
-        </w:rPr>
-      </w:pPr>
-      <w:r>
-        <w:rPr>
-          <w:rStyle w:val="Strong"/>
-          <w:rFonts w:ascii="Times New Roman" w:hAnsi="Times New Roman" w:cs="Times New Roman"/>
-          <w:b w:val="0"/>
-          <w:bCs w:val="0"/>
-          <w:sz w:val="28"/>
-          <w:szCs w:val="28"/>
-        </w:rPr>
-        <w:t xml:space="preserve">Dr. Cheryl Quenneville </w:t>
-      </w:r>
-      <w:r>
-        <w:rPr>
-          <w:rStyle w:val="Strong"/>
-          <w:rFonts w:ascii="Times New Roman" w:hAnsi="Times New Roman" w:cs="Times New Roman"/>
-          <w:b w:val="0"/>
-          <w:bCs w:val="0"/>
-          <w:sz w:val="28"/>
-          <w:szCs w:val="28"/>
-        </w:rPr>
-        <w:t xml:space="preserve"> </w:t>
-      </w:r>
-    </w:p>
-    <w:p/>
-    <w:p>
-      <w:pPr>
-        <w:spacing w:after="0"/>
-        <w:jc w:val="center"/>
-        <w:rPr>
-          <w:rFonts w:ascii="Times New Roman" w:hAnsi="Times New Roman" w:cs="Times New Roman"/>
-          <w:b/>
-          <w:bCs/>
-          <w:sz w:val="28"/>
-          <w:szCs w:val="28"/>
-        </w:rPr>
-      </w:pPr>
-      <w:bookmarkStart w:id="0" w:name="OLE_LINK2"/>
-      <w:r>
-        <w:rPr>
-          <w:rFonts w:ascii="Times New Roman" w:hAnsi="Times New Roman" w:cs="Times New Roman"/>
-          <w:b/>
-          <w:bCs/>
-          <w:sz w:val="28"/>
-          <w:szCs w:val="28"/>
-        </w:rPr>
-        <w:t>Co-</w:t>
-      </w:r>
-      <w:r>
-        <w:rPr>
-          <w:rFonts w:ascii="Times New Roman" w:hAnsi="Times New Roman" w:cs="Times New Roman"/>
-          <w:b/>
-          <w:bCs/>
-          <w:sz w:val="28"/>
-          <w:szCs w:val="28"/>
-        </w:rPr>
-        <w:t>Instructor</w:t>
+        <w:t>Co-Instructor</w:t>
       </w:r>
     </w:p>
     <w:bookmarkEnd w:id="0"/>
@@ -918,7 +897,25 @@
         <w:rPr>
           <w:rFonts w:ascii="Times New Roman" w:hAnsi="Times New Roman" w:cs="Times New Roman"/>
         </w:rPr>
-        <w:t>In addition, she will be responsible for integrating trained models with the application backend , ensuring a unified, secured and robust system.</w:t>
+        <w:t xml:space="preserve">In addition, she will be responsible for integrating trained models with the application </w:t>
+      </w:r>
+      <w:r>
+        <w:rPr>
+          <w:rFonts w:ascii="Times New Roman" w:hAnsi="Times New Roman" w:cs="Times New Roman"/>
+        </w:rPr>
+        <w:t>backend,</w:t>
+      </w:r>
+      <w:r>
+        <w:rPr>
+          <w:rFonts w:ascii="Times New Roman" w:hAnsi="Times New Roman" w:cs="Times New Roman"/>
+        </w:rPr>
+        <w:t xml:space="preserve"> ensuring a unified, secured and robust system.</w:t>
+      </w:r>
+      <w:r>
+        <w:rPr>
+          <w:rFonts w:ascii="Times New Roman" w:hAnsi="Times New Roman" w:cs="Times New Roman"/>
+        </w:rPr>
+        <w:t xml:space="preserve"> </w:t>
       </w:r>
     </w:p>
     <w:p>
@@ -927,8 +924,16 @@
         <w:jc w:val="both"/>
         <w:rPr>
           <w:rFonts w:ascii="Times New Roman" w:hAnsi="Times New Roman" w:cs="Times New Roman"/>
-        </w:rPr>
-      </w:pPr>
+          <w:u w:val="single"/>
+        </w:rPr>
+      </w:pPr>
+      <w:r>
+        <w:rPr>
+          <w:rFonts w:ascii="Times New Roman" w:hAnsi="Times New Roman" w:cs="Times New Roman"/>
+          <w:u w:val="single"/>
+        </w:rPr>
+        <w:t>Ruidi: Frontend Development</w:t>
+      </w:r>
     </w:p>
     <w:p>
       <w:pPr>
@@ -942,31 +947,45 @@
         <w:rPr>
           <w:rFonts w:ascii="Times New Roman" w:hAnsi="Times New Roman" w:cs="Times New Roman"/>
         </w:rPr>
-        <w:t>She will use her knowledge in 3S be building a secure and robust system</w:t>
-      </w:r>
-    </w:p>
-    <w:p>
-      <w:pPr>
-        <w:numPr>
-          <w:ilvl w:val="1"/>
-          <w:numId w:val="4"/>
-        </w:numPr>
-        <w:spacing w:line="240" w:lineRule="auto"/>
-        <w:rPr>
-          <w:rFonts w:ascii="Times New Roman" w:hAnsi="Times New Roman" w:cs="Times New Roman"/>
-        </w:rPr>
-      </w:pPr>
-      <w:r>
-        <w:rPr>
-          <w:rFonts w:ascii="Times New Roman" w:hAnsi="Times New Roman" w:cs="Times New Roman"/>
-        </w:rPr>
-        <w:t>S</w:t>
-      </w:r>
-      <w:r>
-        <w:rPr>
-          <w:rFonts w:ascii="Times New Roman" w:hAnsi="Times New Roman" w:cs="Times New Roman"/>
-        </w:rPr>
-        <w:t xml:space="preserve">eamless integration of the trained models with the database and application backend. </w:t>
+        <w:t>The completion of SFWRENG 4HC3 Human Computer Interface last semester will help Ruidi to d</w:t>
+      </w:r>
+      <w:r>
+        <w:rPr>
+          <w:rFonts w:ascii="Times New Roman" w:hAnsi="Times New Roman" w:cs="Times New Roman"/>
+        </w:rPr>
+        <w:t>esign</w:t>
+      </w:r>
+      <w:r>
+        <w:rPr>
+          <w:rFonts w:ascii="Times New Roman" w:hAnsi="Times New Roman" w:cs="Times New Roman"/>
+        </w:rPr>
+        <w:t xml:space="preserve"> and develop</w:t>
+      </w:r>
+      <w:r>
+        <w:rPr>
+          <w:rFonts w:ascii="Times New Roman" w:hAnsi="Times New Roman" w:cs="Times New Roman"/>
+        </w:rPr>
+        <w:t xml:space="preserve"> the client-side user interface and experience (UI/UX). </w:t>
+      </w:r>
+      <w:r>
+        <w:rPr>
+          <w:rFonts w:ascii="Times New Roman" w:hAnsi="Times New Roman" w:cs="Times New Roman"/>
+        </w:rPr>
+        <w:t xml:space="preserve">Her previous knowledge of UI design and frontend development from academic courses and CO-OP positions would </w:t>
+      </w:r>
+      <w:proofErr w:type="spellStart"/>
+      <w:r>
+        <w:rPr>
+          <w:rFonts w:ascii="Times New Roman" w:hAnsi="Times New Roman" w:cs="Times New Roman"/>
+        </w:rPr>
+        <w:t>cpme</w:t>
+      </w:r>
+      <w:proofErr w:type="spellEnd"/>
+      <w:r>
+        <w:rPr>
+          <w:rFonts w:ascii="Times New Roman" w:hAnsi="Times New Roman" w:cs="Times New Roman"/>
+        </w:rPr>
+        <w:t xml:space="preserve"> </w:t>
       </w:r>
     </w:p>
     <w:p>
@@ -975,15 +994,40 @@
         <w:jc w:val="both"/>
         <w:rPr>
           <w:rFonts w:ascii="Times New Roman" w:hAnsi="Times New Roman" w:cs="Times New Roman"/>
-          <w:u w:val="single"/>
-        </w:rPr>
-      </w:pPr>
-      <w:r>
-        <w:rPr>
-          <w:rFonts w:ascii="Times New Roman" w:hAnsi="Times New Roman" w:cs="Times New Roman"/>
-          <w:u w:val="single"/>
-        </w:rPr>
-        <w:t>Ruidi: Frontend Development</w:t>
+        </w:rPr>
+      </w:pPr>
+    </w:p>
+    <w:p>
+      <w:pPr>
+        <w:spacing w:line="240" w:lineRule="auto"/>
+        <w:jc w:val="both"/>
+        <w:rPr>
+          <w:rFonts w:ascii="Times New Roman" w:hAnsi="Times New Roman" w:cs="Times New Roman"/>
+        </w:rPr>
+      </w:pPr>
+      <w:r>
+        <w:rPr>
+          <w:rFonts w:ascii="Times New Roman" w:hAnsi="Times New Roman" w:cs="Times New Roman"/>
+        </w:rPr>
+        <w:t xml:space="preserve">This </w:t>
+      </w:r>
+      <w:r>
+        <w:rPr>
+          <w:rFonts w:ascii="Times New Roman" w:hAnsi="Times New Roman" w:cs="Times New Roman"/>
+        </w:rPr>
+        <w:t xml:space="preserve">involves designing and prototyping the mobile application interface to ensure an intuitive and engaging user journey. </w:t>
+      </w:r>
+      <w:r>
+        <w:rPr>
+          <w:rFonts w:ascii="Times New Roman" w:hAnsi="Times New Roman" w:cs="Times New Roman"/>
+        </w:rPr>
+        <w:t xml:space="preserve">User analysis and usability testing are required to </w:t>
+      </w:r>
+      <w:r>
+        <w:rPr>
+          <w:rFonts w:ascii="Times New Roman" w:hAnsi="Times New Roman" w:cs="Times New Roman"/>
+        </w:rPr>
+        <w:t xml:space="preserve">guarantee accessibility and a seamless experience across various platforms. </w:t>
       </w:r>
     </w:p>
     <w:p>
@@ -1002,49 +1046,6 @@
         <w:rPr>
           <w:rFonts w:ascii="Times New Roman" w:hAnsi="Times New Roman" w:cs="Times New Roman"/>
         </w:rPr>
-        <w:t xml:space="preserve">Design, develop, and optimize the client-side user interface and experience (UI/UX). </w:t>
-      </w:r>
-      <w:r>
-        <w:rPr>
-          <w:rFonts w:ascii="Times New Roman" w:hAnsi="Times New Roman" w:cs="Times New Roman"/>
-        </w:rPr>
-        <w:t xml:space="preserve">This </w:t>
-      </w:r>
-      <w:r>
-        <w:rPr>
-          <w:rFonts w:ascii="Times New Roman" w:hAnsi="Times New Roman" w:cs="Times New Roman"/>
-        </w:rPr>
-        <w:t xml:space="preserve">involves designing and prototyping the mobile application interface to ensure an intuitive and engaging user journey. </w:t>
-      </w:r>
-      <w:r>
-        <w:rPr>
-          <w:rFonts w:ascii="Times New Roman" w:hAnsi="Times New Roman" w:cs="Times New Roman"/>
-        </w:rPr>
-        <w:t xml:space="preserve">User analysis and usability testing are required to </w:t>
-      </w:r>
-      <w:r>
-        <w:rPr>
-          <w:rFonts w:ascii="Times New Roman" w:hAnsi="Times New Roman" w:cs="Times New Roman"/>
-        </w:rPr>
-        <w:t xml:space="preserve">guarantee accessibility and a seamless experience across various platforms. </w:t>
-      </w:r>
-    </w:p>
-    <w:p>
-      <w:pPr>
-        <w:numPr>
-          <w:ilvl w:val="1"/>
-          <w:numId w:val="4"/>
-        </w:numPr>
-        <w:spacing w:line="240" w:lineRule="auto"/>
-        <w:jc w:val="both"/>
-        <w:rPr>
-          <w:rFonts w:ascii="Times New Roman" w:hAnsi="Times New Roman" w:cs="Times New Roman"/>
-        </w:rPr>
-      </w:pPr>
-      <w:r>
-        <w:rPr>
-          <w:rFonts w:ascii="Times New Roman" w:hAnsi="Times New Roman" w:cs="Times New Roman"/>
-        </w:rPr>
         <w:t>Integration with the trained AI mode</w:t>
       </w:r>
       <w:r>
@@ -1117,14 +1118,14 @@
         <w:rPr>
           <w:rFonts w:ascii="Times New Roman" w:hAnsi="Times New Roman" w:cs="Times New Roman"/>
         </w:rPr>
-        <w:t xml:space="preserve">Jasmine, with a background in Computer Science, will assume lead responsibility for the backend architecture, including AI model integration and database management. This leverages </w:t>
+        <w:t xml:space="preserve">Jasmine, with a background in Computer Science, will assume lead responsibility for the backend architecture, including AI model integration and database management. This leverages her core competencies in algorithms and data structures, which are fundamental to creating a robust and scalable intelligent system. Conversely, Ruidi's focus in Design Arts is ideally suited </w:t>
       </w:r>
       <w:r>
         <w:rPr>
           <w:rFonts w:ascii="Times New Roman" w:hAnsi="Times New Roman" w:cs="Times New Roman"/>
         </w:rPr>
         <w:lastRenderedPageBreak/>
-        <w:t>her core competencies in algorithms and data structures, which are fundamental to creating a robust and scalable intelligent system. Conversely, Ruidi's focus in Design Arts is ideally suited for leading the frontend development and UI/UX design; her formal training in human-centered design ensures the application will be intuitive and meet the aesthetic and functional needs of both patients and dental professionals. Furthermore, the interdisciplinary nature of this project necessitates close collaboration on all phases of the design process. Both members will jointly conduct stakeholder interviews and market research to define requirements, ensuring the technical and design elements are grounded in real-world needs. This collaborative approach extends to system integration, iterative testing, and prototyping, where both technical and design perspectives are critical for successfully merging the hardware and software components into a cohesive and validated final product.</w:t>
+        <w:t>for leading the frontend development and UI/UX design; her formal training in human-centered design ensures the application will be intuitive and meet the aesthetic and functional needs of both patients and dental professionals. Furthermore, the interdisciplinary nature of this project necessitates close collaboration on all phases of the design process. Both members will jointly conduct stakeholder interviews and market research to define requirements, ensuring the technical and design elements are grounded in real-world needs. This collaborative approach extends to system integration, iterative testing, and prototyping, where both technical and design perspectives are critical for successfully merging the hardware and software components into a cohesive and validated final product.</w:t>
       </w:r>
     </w:p>
     <w:p/>
@@ -1682,15 +1683,6 @@
   </w:num>
   <w:num w:numId="7" w16cid:durableId="1595088411">
     <w:abstractNumId w:val="4"/>
-    <w:lvlOverride w:ilvl="0"/>
-    <w:lvlOverride w:ilvl="1"/>
-    <w:lvlOverride w:ilvl="2"/>
-    <w:lvlOverride w:ilvl="3"/>
-    <w:lvlOverride w:ilvl="4"/>
-    <w:lvlOverride w:ilvl="5"/>
-    <w:lvlOverride w:ilvl="6"/>
-    <w:lvlOverride w:ilvl="7"/>
-    <w:lvlOverride w:ilvl="8"/>
   </w:num>
 </w:numbering>
 </file>
@@ -2299,6 +2291,7 @@
   <w:style w:type="character" w:default="1" w:styleId="DefaultParagraphFont">
     <w:name w:val="Default Paragraph Font"/>
     <w:uiPriority w:val="1"/>
+    <w:semiHidden/>
     <w:unhideWhenUsed/>
   </w:style>
   <w:style w:type="table" w:default="1" w:styleId="TableNormal">

</xml_diff>